<commit_message>
15% boost in maxSNAPAllotment
</commit_message>
<xml_diff>
--- a/docassemble/SNAP/data/templates/snap-details.docx
+++ b/docassemble/SNAP/data/templates/snap-details.docx
@@ -2572,13 +2572,7 @@
               <w:rPr>
                 <w:i/>
               </w:rPr>
-              <w:t xml:space="preserve">3-2-A-a. </w:t>
-            </w:r>
-            <w:r>
-              <w:rPr>
-                <w:i/>
-              </w:rPr>
-              <w:t>MONTHLY SHELTER EXPENSES:</w:t>
+              <w:t>3-2-A-a. MONTHLY SHELTER EXPENSES:</w:t>
             </w:r>
           </w:p>
         </w:tc>
@@ -2930,21 +2924,115 @@
                 <w:i/>
                 <w:iCs/>
               </w:rPr>
-              <w:t xml:space="preserve"> STANDARD </w:t>
-            </w:r>
+              <w:t xml:space="preserve"> STANDARD UTILITY ALLOWANCE</w:t>
+            </w:r>
+          </w:p>
+        </w:tc>
+        <w:tc>
+          <w:tcPr>
+            <w:tcW w:w="1980" w:type="dxa"/>
+            <w:tcBorders>
+              <w:top w:val="nil"/>
+              <w:left w:val="nil"/>
+              <w:bottom w:val="nil"/>
+              <w:right w:val="nil"/>
+            </w:tcBorders>
+            <w:shd w:fill="auto" w:val="clear"/>
+          </w:tcPr>
+          <w:p>
+            <w:pPr>
+              <w:pStyle w:val="Normal"/>
+              <w:spacing w:lineRule="auto" w:line="240" w:before="0" w:after="0"/>
+              <w:rPr/>
+            </w:pPr>
+            <w:r>
+              <w:rPr/>
+              <w:t>${{ ‘{:,.0f}’.format(StdUtilAllowance) }}</w:t>
+            </w:r>
+          </w:p>
+        </w:tc>
+      </w:tr>
+      <w:tr>
+        <w:trPr/>
+        <w:tc>
+          <w:tcPr>
+            <w:tcW w:w="5597" w:type="dxa"/>
+            <w:tcBorders>
+              <w:top w:val="nil"/>
+              <w:left w:val="nil"/>
+              <w:bottom w:val="nil"/>
+              <w:right w:val="nil"/>
+            </w:tcBorders>
+            <w:shd w:fill="auto" w:val="clear"/>
+          </w:tcPr>
+          <w:p>
+            <w:pPr>
+              <w:pStyle w:val="Normal"/>
+              <w:spacing w:lineRule="auto" w:line="240" w:before="0" w:after="0"/>
+              <w:jc w:val="right"/>
+              <w:rPr/>
+            </w:pPr>
             <w:r>
               <w:rPr>
                 <w:i/>
-                <w:iCs/>
-              </w:rPr>
-              <w:t>UTILITY</w:t>
-            </w:r>
+              </w:rPr>
+              <w:t>3-2-A-c.(a + b) TOTAL MONTHLY SHELTER COSTS:</w:t>
+            </w:r>
+          </w:p>
+        </w:tc>
+        <w:tc>
+          <w:tcPr>
+            <w:tcW w:w="1980" w:type="dxa"/>
+            <w:tcBorders>
+              <w:top w:val="nil"/>
+              <w:left w:val="nil"/>
+              <w:bottom w:val="nil"/>
+              <w:right w:val="nil"/>
+            </w:tcBorders>
+            <w:shd w:fill="auto" w:val="clear"/>
+          </w:tcPr>
+          <w:p>
+            <w:pPr>
+              <w:pStyle w:val="Normal"/>
+              <w:spacing w:lineRule="auto" w:line="240" w:before="0" w:after="0"/>
+              <w:rPr/>
+            </w:pPr>
             <w:r>
               <w:rPr>
                 <w:i/>
-                <w:iCs/>
-              </w:rPr>
-              <w:t xml:space="preserve"> ALLOWANCE</w:t>
+              </w:rPr>
+              <w:t>${{ ‘{:,.0f}’.format(TotShelterCosts) }}</w:t>
+            </w:r>
+          </w:p>
+        </w:tc>
+      </w:tr>
+      <w:tr>
+        <w:trPr/>
+        <w:tc>
+          <w:tcPr>
+            <w:tcW w:w="5597" w:type="dxa"/>
+            <w:tcBorders>
+              <w:top w:val="nil"/>
+              <w:left w:val="nil"/>
+              <w:bottom w:val="nil"/>
+              <w:right w:val="nil"/>
+            </w:tcBorders>
+            <w:shd w:fill="auto" w:val="clear"/>
+          </w:tcPr>
+          <w:p>
+            <w:pPr>
+              <w:pStyle w:val="Normal"/>
+              <w:spacing w:lineRule="auto" w:line="240" w:before="0" w:after="0"/>
+              <w:jc w:val="right"/>
+              <w:rPr/>
+            </w:pPr>
+            <w:r>
+              <w:rPr/>
+              <w:t xml:space="preserve">   </w:t>
+            </w:r>
+            <w:r>
+              <w:rPr/>
+              <w:t>50% of Adjusted Income</w:t>
             </w:r>
           </w:p>
         </w:tc>
@@ -2967,7 +3055,7 @@
             </w:pPr>
             <w:r>
               <w:rPr/>
-              <w:t>${{ ‘{:,.0f}’.format(StdUtilAllowance) }}</w:t>
+              <w:t>${{ ‘{:,.0f}’.format(FiftyPctAdjIC) }}</w:t>
             </w:r>
           </w:p>
         </w:tc>
@@ -2993,16 +3081,12 @@
               <w:rPr/>
             </w:pPr>
             <w:r>
-              <w:rPr>
-                <w:i/>
-              </w:rPr>
-              <w:t xml:space="preserve">3-2-A-c.(a + b) </w:t>
-            </w:r>
-            <w:r>
-              <w:rPr>
-                <w:i/>
-              </w:rPr>
-              <w:t>TOTAL MONTHLY SHELTER COSTS:</w:t>
+              <w:rPr/>
+              <w:t xml:space="preserve">   </w:t>
+            </w:r>
+            <w:r>
+              <w:rPr/>
+              <w:t>Shelter deduction in excess of 50% of adjusted income</w:t>
             </w:r>
           </w:p>
         </w:tc>
@@ -3024,10 +3108,8 @@
               <w:rPr/>
             </w:pPr>
             <w:r>
-              <w:rPr>
-                <w:i/>
-              </w:rPr>
-              <w:t>${{ ‘{:,.0f}’.format(TotShelterCosts) }}</w:t>
+              <w:rPr/>
+              <w:t>${{ ‘{:,.0f}’.format(ShelterDedExcessFiftyPct) }}</w:t>
             </w:r>
           </w:p>
         </w:tc>
@@ -3058,7 +3140,7 @@
             </w:r>
             <w:r>
               <w:rPr/>
-              <w:t>50% of Adjusted Income</w:t>
+              <w:t>Cap (not applicable to elderly / disabled households)</w:t>
             </w:r>
           </w:p>
         </w:tc>
@@ -3081,7 +3163,7 @@
             </w:pPr>
             <w:r>
               <w:rPr/>
-              <w:t>${{ ‘{:,.0f}’.format(FiftyPctAdjIC) }}</w:t>
+              <w:t>${{ ‘{:,.0f}’.format(CapShelterDed) }}</w:t>
             </w:r>
           </w:p>
         </w:tc>
@@ -3097,114 +3179,6 @@
               <w:bottom w:val="nil"/>
               <w:right w:val="nil"/>
             </w:tcBorders>
-            <w:shd w:fill="auto" w:val="clear"/>
-          </w:tcPr>
-          <w:p>
-            <w:pPr>
-              <w:pStyle w:val="Normal"/>
-              <w:spacing w:lineRule="auto" w:line="240" w:before="0" w:after="0"/>
-              <w:jc w:val="right"/>
-              <w:rPr/>
-            </w:pPr>
-            <w:r>
-              <w:rPr/>
-              <w:t xml:space="preserve">   </w:t>
-            </w:r>
-            <w:r>
-              <w:rPr/>
-              <w:t>Shelter deduction in excess of 50% of adjusted income</w:t>
-            </w:r>
-          </w:p>
-        </w:tc>
-        <w:tc>
-          <w:tcPr>
-            <w:tcW w:w="1980" w:type="dxa"/>
-            <w:tcBorders>
-              <w:top w:val="nil"/>
-              <w:left w:val="nil"/>
-              <w:bottom w:val="nil"/>
-              <w:right w:val="nil"/>
-            </w:tcBorders>
-            <w:shd w:fill="auto" w:val="clear"/>
-          </w:tcPr>
-          <w:p>
-            <w:pPr>
-              <w:pStyle w:val="Normal"/>
-              <w:spacing w:lineRule="auto" w:line="240" w:before="0" w:after="0"/>
-              <w:rPr/>
-            </w:pPr>
-            <w:r>
-              <w:rPr/>
-              <w:t>${{ ‘{:,.0f}’.format(ShelterDedExcessFiftyPct) }}</w:t>
-            </w:r>
-          </w:p>
-        </w:tc>
-      </w:tr>
-      <w:tr>
-        <w:trPr/>
-        <w:tc>
-          <w:tcPr>
-            <w:tcW w:w="5597" w:type="dxa"/>
-            <w:tcBorders>
-              <w:top w:val="nil"/>
-              <w:left w:val="nil"/>
-              <w:bottom w:val="nil"/>
-              <w:right w:val="nil"/>
-            </w:tcBorders>
-            <w:shd w:fill="auto" w:val="clear"/>
-          </w:tcPr>
-          <w:p>
-            <w:pPr>
-              <w:pStyle w:val="Normal"/>
-              <w:spacing w:lineRule="auto" w:line="240" w:before="0" w:after="0"/>
-              <w:jc w:val="right"/>
-              <w:rPr/>
-            </w:pPr>
-            <w:r>
-              <w:rPr/>
-              <w:t xml:space="preserve">   </w:t>
-            </w:r>
-            <w:r>
-              <w:rPr/>
-              <w:t>Cap (not applicable to elderly / disabled households)</w:t>
-            </w:r>
-          </w:p>
-        </w:tc>
-        <w:tc>
-          <w:tcPr>
-            <w:tcW w:w="1980" w:type="dxa"/>
-            <w:tcBorders>
-              <w:top w:val="nil"/>
-              <w:left w:val="nil"/>
-              <w:bottom w:val="nil"/>
-              <w:right w:val="nil"/>
-            </w:tcBorders>
-            <w:shd w:fill="auto" w:val="clear"/>
-          </w:tcPr>
-          <w:p>
-            <w:pPr>
-              <w:pStyle w:val="Normal"/>
-              <w:spacing w:lineRule="auto" w:line="240" w:before="0" w:after="0"/>
-              <w:rPr/>
-            </w:pPr>
-            <w:r>
-              <w:rPr/>
-              <w:t>${{ ‘{:,.0f}’.format(CapShelterDed) }}</w:t>
-            </w:r>
-          </w:p>
-        </w:tc>
-      </w:tr>
-      <w:tr>
-        <w:trPr/>
-        <w:tc>
-          <w:tcPr>
-            <w:tcW w:w="5597" w:type="dxa"/>
-            <w:tcBorders>
-              <w:top w:val="nil"/>
-              <w:left w:val="nil"/>
-              <w:bottom w:val="nil"/>
-              <w:right w:val="nil"/>
-            </w:tcBorders>
             <w:shd w:color="auto" w:fill="B3E7AF" w:val="clear"/>
           </w:tcPr>
           <w:p>
@@ -3215,11 +3189,7 @@
             </w:pPr>
             <w:r>
               <w:rPr/>
-              <w:t xml:space="preserve">3-2-A. Monthly Shelter Deduction </w:t>
-            </w:r>
-            <w:r>
-              <w:rPr/>
-              <w:t>(</w:t>
+              <w:t>3-2-A. Monthly Shelter Deduction (</w:t>
             </w:r>
             <w:r>
               <w:rPr>
@@ -3744,6 +3714,63 @@
             </w:pPr>
             <w:r>
               <w:rPr/>
+              <w:t>Max. SNAP allotment for household size</w:t>
+            </w:r>
+          </w:p>
+        </w:tc>
+        <w:tc>
+          <w:tcPr>
+            <w:tcW w:w="2158" w:type="dxa"/>
+            <w:tcBorders>
+              <w:top w:val="nil"/>
+              <w:left w:val="nil"/>
+              <w:bottom w:val="nil"/>
+              <w:right w:val="nil"/>
+            </w:tcBorders>
+            <w:shd w:fill="auto" w:val="clear"/>
+          </w:tcPr>
+          <w:p>
+            <w:pPr>
+              <w:pStyle w:val="Normal"/>
+              <w:spacing w:lineRule="auto" w:line="240" w:before="0" w:after="0"/>
+              <w:rPr/>
+            </w:pPr>
+            <w:r>
+              <w:rPr>
+                <w:u w:val="single"/>
+              </w:rPr>
+              <w:t>${{ ‘{:,.0f}’.format(MaxSNAPAllotment) }}</w:t>
+            </w:r>
+          </w:p>
+        </w:tc>
+      </w:tr>
+      <w:tr>
+        <w:trPr/>
+        <w:tc>
+          <w:tcPr>
+            <w:tcW w:w="5419" w:type="dxa"/>
+            <w:tcBorders>
+              <w:top w:val="nil"/>
+              <w:left w:val="nil"/>
+              <w:bottom w:val="nil"/>
+              <w:right w:val="nil"/>
+            </w:tcBorders>
+            <w:shd w:fill="auto" w:val="clear"/>
+          </w:tcPr>
+          <w:p>
+            <w:pPr>
+              <w:pStyle w:val="Normal"/>
+              <w:spacing w:lineRule="auto" w:line="240" w:before="0" w:after="0"/>
+              <w:rPr/>
+            </w:pPr>
+            <w:r>
+              <w:rPr>
+                <w:i/>
+              </w:rPr>
+              <w:t xml:space="preserve">Subtract </w:t>
+            </w:r>
+            <w:r>
+              <w:rPr/>
               <w:t>30% of Net Income (30% of 3-3-A, no less than zero)</w:t>
             </w:r>
           </w:p>
@@ -3768,63 +3795,6 @@
             <w:r>
               <w:rPr/>
               <w:t>${{ ‘{:,.0f}’.format(ThirtyPctNIC) }}</w:t>
-            </w:r>
-          </w:p>
-        </w:tc>
-      </w:tr>
-      <w:tr>
-        <w:trPr/>
-        <w:tc>
-          <w:tcPr>
-            <w:tcW w:w="5419" w:type="dxa"/>
-            <w:tcBorders>
-              <w:top w:val="nil"/>
-              <w:left w:val="nil"/>
-              <w:bottom w:val="nil"/>
-              <w:right w:val="nil"/>
-            </w:tcBorders>
-            <w:shd w:fill="auto" w:val="clear"/>
-          </w:tcPr>
-          <w:p>
-            <w:pPr>
-              <w:pStyle w:val="Normal"/>
-              <w:spacing w:lineRule="auto" w:line="240" w:before="0" w:after="0"/>
-              <w:rPr/>
-            </w:pPr>
-            <w:r>
-              <w:rPr>
-                <w:i/>
-              </w:rPr>
-              <w:t xml:space="preserve">Subtract </w:t>
-            </w:r>
-            <w:r>
-              <w:rPr/>
-              <w:t>Max. SNAP allotment for household size</w:t>
-            </w:r>
-          </w:p>
-        </w:tc>
-        <w:tc>
-          <w:tcPr>
-            <w:tcW w:w="2158" w:type="dxa"/>
-            <w:tcBorders>
-              <w:top w:val="nil"/>
-              <w:left w:val="nil"/>
-              <w:bottom w:val="nil"/>
-              <w:right w:val="nil"/>
-            </w:tcBorders>
-            <w:shd w:fill="auto" w:val="clear"/>
-          </w:tcPr>
-          <w:p>
-            <w:pPr>
-              <w:pStyle w:val="Normal"/>
-              <w:spacing w:lineRule="auto" w:line="240" w:before="0" w:after="0"/>
-              <w:rPr/>
-            </w:pPr>
-            <w:r>
-              <w:rPr>
-                <w:u w:val="single"/>
-              </w:rPr>
-              <w:t>${{ ‘{:,.0f}’.format(MaxSNAPAllotment) }}</w:t>
             </w:r>
           </w:p>
         </w:tc>
@@ -3926,12 +3896,12 @@
             <wp:anchor behindDoc="1" distT="0" distB="0" distL="0" distR="0" simplePos="0" locked="0" layoutInCell="1" allowOverlap="1" relativeHeight="5" wp14:anchorId="7F04BBC8">
               <wp:simplePos x="0" y="0"/>
               <wp:positionH relativeFrom="column">
-                <wp:posOffset>-13970</wp:posOffset>
+                <wp:posOffset>-13335</wp:posOffset>
               </wp:positionH>
               <wp:positionV relativeFrom="paragraph">
-                <wp:posOffset>-97790</wp:posOffset>
+                <wp:posOffset>-97155</wp:posOffset>
               </wp:positionV>
-              <wp:extent cx="6634480" cy="1270"/>
+              <wp:extent cx="6635115" cy="1270"/>
               <wp:effectExtent l="0" t="0" r="19050" b="19050"/>
               <wp:wrapNone/>
               <wp:docPr id="1" name="Straight Connector 1"/>
@@ -3942,7 +3912,7 @@
                     <wps:spPr>
                       <a:xfrm>
                         <a:off x="0" y="0"/>
-                        <a:ext cx="6633720" cy="0"/>
+                        <a:ext cx="6634440" cy="0"/>
                       </a:xfrm>
                       <a:prstGeom prst="line">
                         <a:avLst/>
@@ -3975,7 +3945,7 @@
         </mc:Choice>
         <mc:Fallback>
           <w:pict>
-            <v:line id="shape_0" from="-1.1pt,-7.7pt" to="521.2pt,-7.7pt" ID="Straight Connector 1" stroked="t" style="position:absolute" wp14:anchorId="7F04BBC8">
+            <v:line id="shape_0" from="-1.05pt,-7.65pt" to="521.3pt,-7.65pt" ID="Straight Connector 1" stroked="t" style="position:absolute" wp14:anchorId="7F04BBC8">
               <v:stroke color="#4a7ebb" weight="9360" joinstyle="round" endcap="flat"/>
               <v:fill o:detectmouseclick="t" on="false"/>
             </v:line>
@@ -4014,7 +3984,7 @@
       <w:rPr>
         <w:rFonts w:eastAsia="新細明體" w:cs="" w:ascii="Cambria" w:hAnsi="Cambria"/>
       </w:rPr>
-      <w:t>4</w:t>
+      <w:t>1</w:t>
     </w:r>
     <w:r>
       <w:rPr>

</xml_diff>